<commit_message>
Add scripts for chap 7
</commit_message>
<xml_diff>
--- a/videos/8-0-project.docx
+++ b/videos/8-0-project.docx
@@ -2021,8 +2021,6 @@
               </w:rPr>
               <w:t>SCREEN CAPTURE/VIDEO</w:t>
             </w:r>
-            <w:bookmarkStart w:id="1" w:name="_GoBack"/>
-            <w:bookmarkEnd w:id="1"/>
             <w:r>
               <w:rPr>
                 <w:rFonts w:ascii="Calibri" w:hAnsi="Calibri"/>
@@ -2197,7 +2195,95 @@
                 <w:lang w:eastAsia="ja-JP"/>
               </w:rPr>
               <w:lastRenderedPageBreak/>
-              <w:t>that you attempt to do the project on your own first without looking at the solution to see how well you understand each of the lessons.</w:t>
+              <w:t>that you attempt to do the project on your own first without looking at the solution to see how well you underst</w:t>
+            </w:r>
+            <w:r>
+              <w:rPr>
+                <w:rFonts w:ascii="Calibri" w:hAnsi="Calibri"/>
+                <w:color w:val="000000"/>
+                <w:szCs w:val="24"/>
+                <w:lang w:eastAsia="ja-JP"/>
+              </w:rPr>
+              <w:t>oo</w:t>
+            </w:r>
+            <w:r>
+              <w:rPr>
+                <w:rFonts w:ascii="Calibri" w:hAnsi="Calibri"/>
+                <w:color w:val="000000"/>
+                <w:szCs w:val="24"/>
+                <w:lang w:eastAsia="ja-JP"/>
+              </w:rPr>
+              <w:t>d each of the lessons.</w:t>
+            </w:r>
+          </w:p>
+          <w:p>
+            <w:pPr>
+              <w:pStyle w:val="Header"/>
+              <w:tabs>
+                <w:tab w:val="clear" w:pos="4320"/>
+                <w:tab w:val="clear" w:pos="8640"/>
+              </w:tabs>
+              <w:rPr>
+                <w:rFonts w:ascii="Calibri" w:hAnsi="Calibri"/>
+                <w:color w:val="000000"/>
+                <w:szCs w:val="24"/>
+                <w:lang w:eastAsia="ja-JP"/>
+              </w:rPr>
+            </w:pPr>
+          </w:p>
+          <w:p>
+            <w:pPr>
+              <w:pStyle w:val="Header"/>
+              <w:tabs>
+                <w:tab w:val="clear" w:pos="4320"/>
+                <w:tab w:val="clear" w:pos="8640"/>
+              </w:tabs>
+              <w:rPr>
+                <w:rFonts w:ascii="Calibri" w:hAnsi="Calibri"/>
+                <w:color w:val="000000"/>
+                <w:szCs w:val="24"/>
+                <w:lang w:eastAsia="ja-JP"/>
+              </w:rPr>
+            </w:pPr>
+            <w:r>
+              <w:rPr>
+                <w:rFonts w:ascii="Calibri" w:hAnsi="Calibri"/>
+                <w:color w:val="000000"/>
+                <w:szCs w:val="24"/>
+                <w:lang w:eastAsia="ja-JP"/>
+              </w:rPr>
+              <w:t>In fact, we have a solution using MQTT as well as a solution usin</w:t>
+            </w:r>
+            <w:bookmarkStart w:id="1" w:name="_GoBack"/>
+            <w:bookmarkEnd w:id="1"/>
+            <w:r>
+              <w:rPr>
+                <w:rFonts w:ascii="Calibri" w:hAnsi="Calibri"/>
+                <w:color w:val="000000"/>
+                <w:szCs w:val="24"/>
+                <w:lang w:eastAsia="ja-JP"/>
+              </w:rPr>
+              <w:t xml:space="preserve">g </w:t>
+            </w:r>
+            <w:proofErr w:type="gramStart"/>
+            <w:r>
+              <w:rPr>
+                <w:rFonts w:ascii="Calibri" w:hAnsi="Calibri"/>
+                <w:color w:val="000000"/>
+                <w:szCs w:val="24"/>
+                <w:lang w:eastAsia="ja-JP"/>
+              </w:rPr>
+              <w:t>HTTP</w:t>
+            </w:r>
+            <w:proofErr w:type="gramEnd"/>
+            <w:r>
+              <w:rPr>
+                <w:rFonts w:ascii="Calibri" w:hAnsi="Calibri"/>
+                <w:color w:val="000000"/>
+                <w:szCs w:val="24"/>
+                <w:lang w:eastAsia="ja-JP"/>
+              </w:rPr>
+              <w:t xml:space="preserve"> so you can check out both ways of interacting with AWS.</w:t>
             </w:r>
           </w:p>
           <w:p>
@@ -2983,10 +3069,10 @@
             <v:path o:extrusionok="f" gradientshapeok="t" o:connecttype="rect"/>
             <o:lock v:ext="edit" aspectratio="t"/>
           </v:shapetype>
-          <v:shape id="_x0000_i1025" type="#_x0000_t75" style="width:182pt;height:492.65pt" o:ole="">
+          <v:shape id="_x0000_i1025" type="#_x0000_t75" style="width:182.25pt;height:492.75pt" o:ole="">
             <v:imagedata r:id="rId8" o:title=""/>
           </v:shape>
-          <o:OLEObject Type="Embed" ProgID="Visio.Drawing.11" ShapeID="_x0000_i1025" DrawAspect="Content" ObjectID="_1569930458" r:id="rId9"/>
+          <o:OLEObject Type="Embed" ProgID="Visio.Drawing.11" ShapeID="_x0000_i1025" DrawAspect="Content" ObjectID="_1598263485" r:id="rId9"/>
         </w:object>
       </w:r>
     </w:p>

</xml_diff>